<commit_message>
wersja na checkpointa 06.05
</commit_message>
<xml_diff>
--- a/IO_-_Big_Burgers_v0.2.docx
+++ b/IO_-_Big_Burgers_v0.2.docx
@@ -14732,6 +14732,153 @@
     </w:p>
     <w:p>
       <w:pPr>
+        <w:rPr>
+          <w:lang w:val="pl-PL"/>
+        </w:rPr>
+      </w:pPr>
+    </w:p>
+    <w:p>
+      <w:pPr>
+        <w:rPr>
+          <w:lang w:val="pl-PL"/>
+        </w:rPr>
+      </w:pPr>
+    </w:p>
+    <w:p>
+      <w:pPr>
+        <w:rPr>
+          <w:lang w:val="pl-PL"/>
+        </w:rPr>
+      </w:pPr>
+    </w:p>
+    <w:p>
+      <w:pPr>
+        <w:rPr>
+          <w:lang w:val="pl-PL"/>
+        </w:rPr>
+      </w:pPr>
+    </w:p>
+    <w:p>
+      <w:pPr>
+        <w:rPr>
+          <w:lang w:val="pl-PL"/>
+        </w:rPr>
+      </w:pPr>
+    </w:p>
+    <w:p>
+      <w:pPr>
+        <w:rPr>
+          <w:lang w:val="pl-PL"/>
+        </w:rPr>
+      </w:pPr>
+    </w:p>
+    <w:p>
+      <w:pPr>
+        <w:rPr>
+          <w:lang w:val="pl-PL"/>
+        </w:rPr>
+      </w:pPr>
+    </w:p>
+    <w:p>
+      <w:pPr>
+        <w:rPr>
+          <w:lang w:val="pl-PL"/>
+        </w:rPr>
+      </w:pPr>
+    </w:p>
+    <w:p>
+      <w:pPr>
+        <w:rPr>
+          <w:lang w:val="pl-PL"/>
+        </w:rPr>
+      </w:pPr>
+    </w:p>
+    <w:p>
+      <w:pPr>
+        <w:rPr>
+          <w:lang w:val="pl-PL"/>
+        </w:rPr>
+      </w:pPr>
+    </w:p>
+    <w:p>
+      <w:pPr>
+        <w:rPr>
+          <w:lang w:val="pl-PL"/>
+        </w:rPr>
+      </w:pPr>
+    </w:p>
+    <w:p>
+      <w:pPr>
+        <w:rPr>
+          <w:lang w:val="pl-PL"/>
+        </w:rPr>
+      </w:pPr>
+    </w:p>
+    <w:p>
+      <w:pPr>
+        <w:rPr>
+          <w:lang w:val="pl-PL"/>
+        </w:rPr>
+      </w:pPr>
+    </w:p>
+    <w:p>
+      <w:pPr>
+        <w:rPr>
+          <w:lang w:val="pl-PL"/>
+        </w:rPr>
+      </w:pPr>
+    </w:p>
+    <w:p>
+      <w:pPr>
+        <w:rPr>
+          <w:lang w:val="pl-PL"/>
+        </w:rPr>
+      </w:pPr>
+    </w:p>
+    <w:p>
+      <w:pPr>
+        <w:rPr>
+          <w:lang w:val="pl-PL"/>
+        </w:rPr>
+      </w:pPr>
+    </w:p>
+    <w:p>
+      <w:pPr>
+        <w:rPr>
+          <w:lang w:val="pl-PL"/>
+        </w:rPr>
+      </w:pPr>
+    </w:p>
+    <w:p>
+      <w:pPr>
+        <w:rPr>
+          <w:lang w:val="pl-PL"/>
+        </w:rPr>
+      </w:pPr>
+    </w:p>
+    <w:p>
+      <w:pPr>
+        <w:rPr>
+          <w:lang w:val="pl-PL"/>
+        </w:rPr>
+      </w:pPr>
+    </w:p>
+    <w:p>
+      <w:pPr>
+        <w:rPr>
+          <w:lang w:val="pl-PL"/>
+        </w:rPr>
+      </w:pPr>
+    </w:p>
+    <w:p>
+      <w:pPr>
+        <w:rPr>
+          <w:lang w:val="pl-PL"/>
+        </w:rPr>
+      </w:pPr>
+    </w:p>
+    <w:p>
+      <w:pPr>
         <w:pStyle w:val="Nagwek3"/>
         <w:rPr>
           <w:lang w:val="pl-PL"/>
@@ -14741,6 +14888,7 @@
         <w:rPr>
           <w:lang w:val="pl-PL"/>
         </w:rPr>
+        <w:lastRenderedPageBreak/>
         <w:t>Diagramy sekwencji</w:t>
       </w:r>
     </w:p>
@@ -14764,152 +14912,11 @@
           <w:lang w:val="pl-PL"/>
         </w:rPr>
       </w:pPr>
-    </w:p>
-    <w:p>
-      <w:pPr>
-        <w:rPr>
-          <w:lang w:val="pl-PL"/>
-        </w:rPr>
-      </w:pPr>
-    </w:p>
-    <w:p>
-      <w:pPr>
-        <w:rPr>
-          <w:lang w:val="pl-PL"/>
-        </w:rPr>
-      </w:pPr>
-    </w:p>
-    <w:p>
-      <w:pPr>
-        <w:rPr>
-          <w:lang w:val="pl-PL"/>
-        </w:rPr>
-      </w:pPr>
-    </w:p>
-    <w:p>
-      <w:pPr>
-        <w:rPr>
-          <w:lang w:val="pl-PL"/>
-        </w:rPr>
-      </w:pPr>
-    </w:p>
-    <w:p>
-      <w:pPr>
-        <w:rPr>
-          <w:lang w:val="pl-PL"/>
-        </w:rPr>
-      </w:pPr>
-    </w:p>
-    <w:p>
-      <w:pPr>
-        <w:rPr>
-          <w:lang w:val="pl-PL"/>
-        </w:rPr>
-      </w:pPr>
-    </w:p>
-    <w:p>
-      <w:pPr>
-        <w:rPr>
-          <w:lang w:val="pl-PL"/>
-        </w:rPr>
-      </w:pPr>
-    </w:p>
-    <w:p>
-      <w:pPr>
-        <w:rPr>
-          <w:lang w:val="pl-PL"/>
-        </w:rPr>
-      </w:pPr>
-    </w:p>
-    <w:p>
-      <w:pPr>
-        <w:rPr>
-          <w:lang w:val="pl-PL"/>
-        </w:rPr>
-      </w:pPr>
-    </w:p>
-    <w:p>
-      <w:pPr>
-        <w:rPr>
-          <w:lang w:val="pl-PL"/>
-        </w:rPr>
-      </w:pPr>
-    </w:p>
-    <w:p>
-      <w:pPr>
-        <w:rPr>
-          <w:lang w:val="pl-PL"/>
-        </w:rPr>
-      </w:pPr>
-    </w:p>
-    <w:p>
-      <w:pPr>
-        <w:rPr>
-          <w:lang w:val="pl-PL"/>
-        </w:rPr>
-      </w:pPr>
-    </w:p>
-    <w:p>
-      <w:pPr>
-        <w:rPr>
-          <w:lang w:val="pl-PL"/>
-        </w:rPr>
-      </w:pPr>
-    </w:p>
-    <w:p>
-      <w:pPr>
-        <w:rPr>
-          <w:lang w:val="pl-PL"/>
-        </w:rPr>
-      </w:pPr>
-    </w:p>
-    <w:p>
-      <w:pPr>
-        <w:rPr>
-          <w:lang w:val="pl-PL"/>
-        </w:rPr>
-      </w:pPr>
-    </w:p>
-    <w:p>
-      <w:pPr>
-        <w:rPr>
-          <w:lang w:val="pl-PL"/>
-        </w:rPr>
-      </w:pPr>
-    </w:p>
-    <w:p>
-      <w:pPr>
-        <w:rPr>
-          <w:lang w:val="pl-PL"/>
-        </w:rPr>
-      </w:pPr>
-    </w:p>
-    <w:p>
-      <w:pPr>
-        <w:pStyle w:val="Nagwek3"/>
-        <w:rPr>
-          <w:lang w:val="pl-PL"/>
-        </w:rPr>
-      </w:pPr>
-      <w:r>
-        <w:rPr>
-          <w:lang w:val="pl-PL"/>
-        </w:rPr>
-        <w:lastRenderedPageBreak/>
-        <w:t>Inne diagramy</w:t>
-      </w:r>
-    </w:p>
-    <w:p>
-      <w:pPr>
-        <w:rPr>
-          <w:lang w:val="pl-PL"/>
-        </w:rPr>
-      </w:pPr>
-      <w:r>
-        <w:rPr>
-          <w:lang w:val="pl-PL"/>
-        </w:rPr>
-        <w:t>Diagram komponentów wykorzystanych w celu obsługi płatności</w:t>
+      <w:r>
+        <w:rPr>
+          <w:lang w:val="pl-PL"/>
+        </w:rPr>
+        <w:t>Diagram sekwencji składania zamówienia</w:t>
       </w:r>
     </w:p>
     <w:p>
@@ -14924,10 +14931,10 @@
           <w:lang w:val="pl-PL"/>
         </w:rPr>
         <w:drawing>
-          <wp:inline distT="0" distB="0" distL="0" distR="0" wp14:anchorId="4E7B20D0" wp14:editId="480AFBB7">
-            <wp:extent cx="3467100" cy="4047398"/>
-            <wp:effectExtent l="0" t="0" r="0" b="0"/>
-            <wp:docPr id="1369224024" name="Obraz 1"/>
+          <wp:inline distT="0" distB="0" distL="0" distR="0" wp14:anchorId="35A1BE34" wp14:editId="199C8826">
+            <wp:extent cx="6035571" cy="3594100"/>
+            <wp:effectExtent l="0" t="0" r="3810" b="6350"/>
+            <wp:docPr id="138760214" name="Obraz 1"/>
             <wp:cNvGraphicFramePr>
               <a:graphicFrameLocks xmlns:a="http://schemas.openxmlformats.org/drawingml/2006/main" noChangeAspect="1"/>
             </wp:cNvGraphicFramePr>
@@ -14956,7 +14963,7 @@
                   <pic:spPr bwMode="auto">
                     <a:xfrm>
                       <a:off x="0" y="0"/>
-                      <a:ext cx="3476902" cy="4058841"/>
+                      <a:ext cx="6055332" cy="3605867"/>
                     </a:xfrm>
                     <a:prstGeom prst="rect">
                       <a:avLst/>
@@ -14983,7 +14990,7 @@
         <w:rPr>
           <w:lang w:val="pl-PL"/>
         </w:rPr>
-        <w:t>Diagram maszyny stanów dla statusu obiektu Order</w:t>
+        <w:t>Diagram sekwencji realizacji zamówienia na kuchni</w:t>
       </w:r>
     </w:p>
     <w:p>
@@ -14997,12 +15004,11 @@
           <w:noProof/>
           <w:lang w:val="pl-PL"/>
         </w:rPr>
-        <w:lastRenderedPageBreak/>
         <w:drawing>
-          <wp:inline distT="0" distB="0" distL="0" distR="0" wp14:anchorId="5B04B056" wp14:editId="598BB693">
-            <wp:extent cx="3303643" cy="3790950"/>
-            <wp:effectExtent l="0" t="0" r="0" b="0"/>
-            <wp:docPr id="106646347" name="Obraz 2"/>
+          <wp:inline distT="0" distB="0" distL="0" distR="0" wp14:anchorId="2864849A" wp14:editId="7031F9A5">
+            <wp:extent cx="5979534" cy="2660650"/>
+            <wp:effectExtent l="0" t="0" r="2540" b="6350"/>
+            <wp:docPr id="1052511928" name="Obraz 2"/>
             <wp:cNvGraphicFramePr>
               <a:graphicFrameLocks xmlns:a="http://schemas.openxmlformats.org/drawingml/2006/main" noChangeAspect="1"/>
             </wp:cNvGraphicFramePr>
@@ -15031,7 +15037,7 @@
                   <pic:spPr bwMode="auto">
                     <a:xfrm>
                       <a:off x="0" y="0"/>
-                      <a:ext cx="3310932" cy="3799314"/>
+                      <a:ext cx="5982603" cy="2662016"/>
                     </a:xfrm>
                     <a:prstGeom prst="rect">
                       <a:avLst/>
@@ -15050,6 +15056,822 @@
     </w:p>
     <w:p>
       <w:pPr>
+        <w:rPr>
+          <w:lang w:val="pl-PL"/>
+        </w:rPr>
+      </w:pPr>
+    </w:p>
+    <w:p>
+      <w:pPr>
+        <w:rPr>
+          <w:lang w:val="pl-PL"/>
+        </w:rPr>
+      </w:pPr>
+    </w:p>
+    <w:p>
+      <w:pPr>
+        <w:rPr>
+          <w:lang w:val="pl-PL"/>
+        </w:rPr>
+      </w:pPr>
+    </w:p>
+    <w:p>
+      <w:pPr>
+        <w:rPr>
+          <w:lang w:val="pl-PL"/>
+        </w:rPr>
+      </w:pPr>
+    </w:p>
+    <w:p>
+      <w:pPr>
+        <w:rPr>
+          <w:lang w:val="pl-PL"/>
+        </w:rPr>
+      </w:pPr>
+    </w:p>
+    <w:p>
+      <w:pPr>
+        <w:rPr>
+          <w:lang w:val="pl-PL"/>
+        </w:rPr>
+      </w:pPr>
+    </w:p>
+    <w:p>
+      <w:pPr>
+        <w:rPr>
+          <w:lang w:val="pl-PL"/>
+        </w:rPr>
+      </w:pPr>
+    </w:p>
+    <w:p>
+      <w:pPr>
+        <w:rPr>
+          <w:lang w:val="pl-PL"/>
+        </w:rPr>
+      </w:pPr>
+      <w:r>
+        <w:rPr>
+          <w:lang w:val="pl-PL"/>
+        </w:rPr>
+        <w:t>Diagram sekwencji realizacji zamówienia na serwisie</w:t>
+      </w:r>
+    </w:p>
+    <w:p>
+      <w:pPr>
+        <w:rPr>
+          <w:lang w:val="pl-PL"/>
+        </w:rPr>
+      </w:pPr>
+      <w:r>
+        <w:rPr>
+          <w:noProof/>
+          <w:lang w:val="pl-PL"/>
+        </w:rPr>
+        <w:drawing>
+          <wp:inline distT="0" distB="0" distL="0" distR="0" wp14:anchorId="3936B244" wp14:editId="6709A970">
+            <wp:extent cx="6268276" cy="2120900"/>
+            <wp:effectExtent l="0" t="0" r="0" b="0"/>
+            <wp:docPr id="1904286786" name="Obraz 3"/>
+            <wp:cNvGraphicFramePr>
+              <a:graphicFrameLocks xmlns:a="http://schemas.openxmlformats.org/drawingml/2006/main" noChangeAspect="1"/>
+            </wp:cNvGraphicFramePr>
+            <a:graphic xmlns:a="http://schemas.openxmlformats.org/drawingml/2006/main">
+              <a:graphicData uri="http://schemas.openxmlformats.org/drawingml/2006/picture">
+                <pic:pic xmlns:pic="http://schemas.openxmlformats.org/drawingml/2006/picture">
+                  <pic:nvPicPr>
+                    <pic:cNvPr id="0" name="Picture 3"/>
+                    <pic:cNvPicPr>
+                      <a:picLocks noChangeAspect="1" noChangeArrowheads="1"/>
+                    </pic:cNvPicPr>
+                  </pic:nvPicPr>
+                  <pic:blipFill>
+                    <a:blip r:embed="rId24">
+                      <a:extLst>
+                        <a:ext uri="{28A0092B-C50C-407E-A947-70E740481C1C}">
+                          <a14:useLocalDpi xmlns:a14="http://schemas.microsoft.com/office/drawing/2010/main" val="0"/>
+                        </a:ext>
+                      </a:extLst>
+                    </a:blip>
+                    <a:srcRect/>
+                    <a:stretch>
+                      <a:fillRect/>
+                    </a:stretch>
+                  </pic:blipFill>
+                  <pic:spPr bwMode="auto">
+                    <a:xfrm>
+                      <a:off x="0" y="0"/>
+                      <a:ext cx="6271977" cy="2122152"/>
+                    </a:xfrm>
+                    <a:prstGeom prst="rect">
+                      <a:avLst/>
+                    </a:prstGeom>
+                    <a:noFill/>
+                    <a:ln>
+                      <a:noFill/>
+                    </a:ln>
+                  </pic:spPr>
+                </pic:pic>
+              </a:graphicData>
+            </a:graphic>
+          </wp:inline>
+        </w:drawing>
+      </w:r>
+    </w:p>
+    <w:p>
+      <w:pPr>
+        <w:rPr>
+          <w:lang w:val="pl-PL"/>
+        </w:rPr>
+      </w:pPr>
+      <w:r>
+        <w:rPr>
+          <w:lang w:val="pl-PL"/>
+        </w:rPr>
+        <w:t>Diagram sekwencji tworzenia grafiku</w:t>
+      </w:r>
+    </w:p>
+    <w:p>
+      <w:pPr>
+        <w:rPr>
+          <w:lang w:val="pl-PL"/>
+        </w:rPr>
+      </w:pPr>
+      <w:r>
+        <w:rPr>
+          <w:noProof/>
+          <w:lang w:val="pl-PL"/>
+        </w:rPr>
+        <w:drawing>
+          <wp:inline distT="0" distB="0" distL="0" distR="0" wp14:anchorId="2D1B2A86" wp14:editId="42F3FB37">
+            <wp:extent cx="6198967" cy="2901950"/>
+            <wp:effectExtent l="0" t="0" r="0" b="0"/>
+            <wp:docPr id="82782097" name="Obraz 4"/>
+            <wp:cNvGraphicFramePr>
+              <a:graphicFrameLocks xmlns:a="http://schemas.openxmlformats.org/drawingml/2006/main" noChangeAspect="1"/>
+            </wp:cNvGraphicFramePr>
+            <a:graphic xmlns:a="http://schemas.openxmlformats.org/drawingml/2006/main">
+              <a:graphicData uri="http://schemas.openxmlformats.org/drawingml/2006/picture">
+                <pic:pic xmlns:pic="http://schemas.openxmlformats.org/drawingml/2006/picture">
+                  <pic:nvPicPr>
+                    <pic:cNvPr id="0" name="Picture 4"/>
+                    <pic:cNvPicPr>
+                      <a:picLocks noChangeAspect="1" noChangeArrowheads="1"/>
+                    </pic:cNvPicPr>
+                  </pic:nvPicPr>
+                  <pic:blipFill>
+                    <a:blip r:embed="rId25">
+                      <a:extLst>
+                        <a:ext uri="{28A0092B-C50C-407E-A947-70E740481C1C}">
+                          <a14:useLocalDpi xmlns:a14="http://schemas.microsoft.com/office/drawing/2010/main" val="0"/>
+                        </a:ext>
+                      </a:extLst>
+                    </a:blip>
+                    <a:srcRect/>
+                    <a:stretch>
+                      <a:fillRect/>
+                    </a:stretch>
+                  </pic:blipFill>
+                  <pic:spPr bwMode="auto">
+                    <a:xfrm>
+                      <a:off x="0" y="0"/>
+                      <a:ext cx="6202626" cy="2903663"/>
+                    </a:xfrm>
+                    <a:prstGeom prst="rect">
+                      <a:avLst/>
+                    </a:prstGeom>
+                    <a:noFill/>
+                    <a:ln>
+                      <a:noFill/>
+                    </a:ln>
+                  </pic:spPr>
+                </pic:pic>
+              </a:graphicData>
+            </a:graphic>
+          </wp:inline>
+        </w:drawing>
+      </w:r>
+    </w:p>
+    <w:p>
+      <w:pPr>
+        <w:rPr>
+          <w:lang w:val="pl-PL"/>
+        </w:rPr>
+      </w:pPr>
+      <w:r>
+        <w:rPr>
+          <w:lang w:val="pl-PL"/>
+        </w:rPr>
+        <w:t>Diagram sekwencji tworzenia szkolenia</w:t>
+      </w:r>
+    </w:p>
+    <w:p>
+      <w:pPr>
+        <w:rPr>
+          <w:lang w:val="pl-PL"/>
+        </w:rPr>
+      </w:pPr>
+      <w:r>
+        <w:rPr>
+          <w:noProof/>
+          <w:lang w:val="pl-PL"/>
+        </w:rPr>
+        <w:lastRenderedPageBreak/>
+        <w:drawing>
+          <wp:inline distT="0" distB="0" distL="0" distR="0" wp14:anchorId="10B719B2" wp14:editId="1F7152C3">
+            <wp:extent cx="5930900" cy="3864695"/>
+            <wp:effectExtent l="0" t="0" r="0" b="2540"/>
+            <wp:docPr id="143350510" name="Obraz 5"/>
+            <wp:cNvGraphicFramePr>
+              <a:graphicFrameLocks xmlns:a="http://schemas.openxmlformats.org/drawingml/2006/main" noChangeAspect="1"/>
+            </wp:cNvGraphicFramePr>
+            <a:graphic xmlns:a="http://schemas.openxmlformats.org/drawingml/2006/main">
+              <a:graphicData uri="http://schemas.openxmlformats.org/drawingml/2006/picture">
+                <pic:pic xmlns:pic="http://schemas.openxmlformats.org/drawingml/2006/picture">
+                  <pic:nvPicPr>
+                    <pic:cNvPr id="0" name="Picture 5"/>
+                    <pic:cNvPicPr>
+                      <a:picLocks noChangeAspect="1" noChangeArrowheads="1"/>
+                    </pic:cNvPicPr>
+                  </pic:nvPicPr>
+                  <pic:blipFill>
+                    <a:blip r:embed="rId26">
+                      <a:extLst>
+                        <a:ext uri="{28A0092B-C50C-407E-A947-70E740481C1C}">
+                          <a14:useLocalDpi xmlns:a14="http://schemas.microsoft.com/office/drawing/2010/main" val="0"/>
+                        </a:ext>
+                      </a:extLst>
+                    </a:blip>
+                    <a:srcRect/>
+                    <a:stretch>
+                      <a:fillRect/>
+                    </a:stretch>
+                  </pic:blipFill>
+                  <pic:spPr bwMode="auto">
+                    <a:xfrm>
+                      <a:off x="0" y="0"/>
+                      <a:ext cx="5938207" cy="3869456"/>
+                    </a:xfrm>
+                    <a:prstGeom prst="rect">
+                      <a:avLst/>
+                    </a:prstGeom>
+                    <a:noFill/>
+                    <a:ln>
+                      <a:noFill/>
+                    </a:ln>
+                  </pic:spPr>
+                </pic:pic>
+              </a:graphicData>
+            </a:graphic>
+          </wp:inline>
+        </w:drawing>
+      </w:r>
+    </w:p>
+    <w:p>
+      <w:pPr>
+        <w:rPr>
+          <w:lang w:val="pl-PL"/>
+        </w:rPr>
+      </w:pPr>
+    </w:p>
+    <w:p>
+      <w:pPr>
+        <w:rPr>
+          <w:lang w:val="pl-PL"/>
+        </w:rPr>
+      </w:pPr>
+    </w:p>
+    <w:p>
+      <w:pPr>
+        <w:rPr>
+          <w:lang w:val="pl-PL"/>
+        </w:rPr>
+      </w:pPr>
+    </w:p>
+    <w:p>
+      <w:pPr>
+        <w:rPr>
+          <w:lang w:val="pl-PL"/>
+        </w:rPr>
+      </w:pPr>
+    </w:p>
+    <w:p>
+      <w:pPr>
+        <w:rPr>
+          <w:lang w:val="pl-PL"/>
+        </w:rPr>
+      </w:pPr>
+    </w:p>
+    <w:p>
+      <w:pPr>
+        <w:rPr>
+          <w:lang w:val="pl-PL"/>
+        </w:rPr>
+      </w:pPr>
+    </w:p>
+    <w:p>
+      <w:pPr>
+        <w:rPr>
+          <w:lang w:val="pl-PL"/>
+        </w:rPr>
+      </w:pPr>
+    </w:p>
+    <w:p>
+      <w:pPr>
+        <w:rPr>
+          <w:lang w:val="pl-PL"/>
+        </w:rPr>
+      </w:pPr>
+    </w:p>
+    <w:p>
+      <w:pPr>
+        <w:rPr>
+          <w:lang w:val="pl-PL"/>
+        </w:rPr>
+      </w:pPr>
+    </w:p>
+    <w:p>
+      <w:pPr>
+        <w:rPr>
+          <w:lang w:val="pl-PL"/>
+        </w:rPr>
+      </w:pPr>
+    </w:p>
+    <w:p>
+      <w:pPr>
+        <w:rPr>
+          <w:lang w:val="pl-PL"/>
+        </w:rPr>
+      </w:pPr>
+    </w:p>
+    <w:p>
+      <w:pPr>
+        <w:rPr>
+          <w:lang w:val="pl-PL"/>
+        </w:rPr>
+      </w:pPr>
+    </w:p>
+    <w:p>
+      <w:pPr>
+        <w:rPr>
+          <w:lang w:val="pl-PL"/>
+        </w:rPr>
+      </w:pPr>
+    </w:p>
+    <w:p>
+      <w:pPr>
+        <w:rPr>
+          <w:lang w:val="pl-PL"/>
+        </w:rPr>
+      </w:pPr>
+    </w:p>
+    <w:p>
+      <w:pPr>
+        <w:rPr>
+          <w:lang w:val="pl-PL"/>
+        </w:rPr>
+      </w:pPr>
+    </w:p>
+    <w:p>
+      <w:pPr>
+        <w:rPr>
+          <w:lang w:val="pl-PL"/>
+        </w:rPr>
+      </w:pPr>
+    </w:p>
+    <w:p>
+      <w:pPr>
+        <w:rPr>
+          <w:lang w:val="pl-PL"/>
+        </w:rPr>
+      </w:pPr>
+    </w:p>
+    <w:p>
+      <w:pPr>
+        <w:rPr>
+          <w:lang w:val="pl-PL"/>
+        </w:rPr>
+      </w:pPr>
+    </w:p>
+    <w:p>
+      <w:pPr>
+        <w:rPr>
+          <w:lang w:val="pl-PL"/>
+        </w:rPr>
+      </w:pPr>
+    </w:p>
+    <w:p>
+      <w:pPr>
+        <w:rPr>
+          <w:lang w:val="pl-PL"/>
+        </w:rPr>
+      </w:pPr>
+    </w:p>
+    <w:p>
+      <w:pPr>
+        <w:rPr>
+          <w:lang w:val="pl-PL"/>
+        </w:rPr>
+      </w:pPr>
+    </w:p>
+    <w:p>
+      <w:pPr>
+        <w:rPr>
+          <w:lang w:val="pl-PL"/>
+        </w:rPr>
+      </w:pPr>
+    </w:p>
+    <w:p>
+      <w:pPr>
+        <w:pStyle w:val="Nagwek3"/>
+        <w:rPr>
+          <w:lang w:val="pl-PL"/>
+        </w:rPr>
+      </w:pPr>
+      <w:r>
+        <w:rPr>
+          <w:lang w:val="pl-PL"/>
+        </w:rPr>
+        <w:lastRenderedPageBreak/>
+        <w:t>Inne diagramy</w:t>
+      </w:r>
+    </w:p>
+    <w:p>
+      <w:pPr>
+        <w:rPr>
+          <w:lang w:val="pl-PL"/>
+        </w:rPr>
+      </w:pPr>
+      <w:r>
+        <w:rPr>
+          <w:lang w:val="pl-PL"/>
+        </w:rPr>
+        <w:t xml:space="preserve">Diagram komponentów wykorzystanych w celu </w:t>
+      </w:r>
+      <w:r>
+        <w:rPr>
+          <w:lang w:val="pl-PL"/>
+        </w:rPr>
+        <w:t>zaplanowania szkoleń</w:t>
+      </w:r>
+    </w:p>
+    <w:p>
+      <w:pPr>
+        <w:rPr>
+          <w:lang w:val="pl-PL"/>
+        </w:rPr>
+      </w:pPr>
+      <w:r>
+        <w:rPr>
+          <w:noProof/>
+          <w:lang w:val="pl-PL"/>
+        </w:rPr>
+        <w:drawing>
+          <wp:inline distT="0" distB="0" distL="0" distR="0" wp14:anchorId="75967EB5" wp14:editId="03A604F2">
+            <wp:extent cx="4679950" cy="4268289"/>
+            <wp:effectExtent l="0" t="0" r="6350" b="0"/>
+            <wp:docPr id="637878697" name="Obraz 6"/>
+            <wp:cNvGraphicFramePr>
+              <a:graphicFrameLocks xmlns:a="http://schemas.openxmlformats.org/drawingml/2006/main" noChangeAspect="1"/>
+            </wp:cNvGraphicFramePr>
+            <a:graphic xmlns:a="http://schemas.openxmlformats.org/drawingml/2006/main">
+              <a:graphicData uri="http://schemas.openxmlformats.org/drawingml/2006/picture">
+                <pic:pic xmlns:pic="http://schemas.openxmlformats.org/drawingml/2006/picture">
+                  <pic:nvPicPr>
+                    <pic:cNvPr id="0" name="Picture 6"/>
+                    <pic:cNvPicPr>
+                      <a:picLocks noChangeAspect="1" noChangeArrowheads="1"/>
+                    </pic:cNvPicPr>
+                  </pic:nvPicPr>
+                  <pic:blipFill>
+                    <a:blip r:embed="rId27">
+                      <a:extLst>
+                        <a:ext uri="{28A0092B-C50C-407E-A947-70E740481C1C}">
+                          <a14:useLocalDpi xmlns:a14="http://schemas.microsoft.com/office/drawing/2010/main" val="0"/>
+                        </a:ext>
+                      </a:extLst>
+                    </a:blip>
+                    <a:srcRect/>
+                    <a:stretch>
+                      <a:fillRect/>
+                    </a:stretch>
+                  </pic:blipFill>
+                  <pic:spPr bwMode="auto">
+                    <a:xfrm>
+                      <a:off x="0" y="0"/>
+                      <a:ext cx="4688834" cy="4276392"/>
+                    </a:xfrm>
+                    <a:prstGeom prst="rect">
+                      <a:avLst/>
+                    </a:prstGeom>
+                    <a:noFill/>
+                    <a:ln>
+                      <a:noFill/>
+                    </a:ln>
+                  </pic:spPr>
+                </pic:pic>
+              </a:graphicData>
+            </a:graphic>
+          </wp:inline>
+        </w:drawing>
+      </w:r>
+      <w:r>
+        <w:rPr>
+          <w:lang w:val="pl-PL"/>
+        </w:rPr>
+        <w:t xml:space="preserve"> </w:t>
+      </w:r>
+    </w:p>
+    <w:p>
+      <w:pPr>
+        <w:rPr>
+          <w:lang w:val="pl-PL"/>
+        </w:rPr>
+      </w:pPr>
+    </w:p>
+    <w:p>
+      <w:pPr>
+        <w:rPr>
+          <w:lang w:val="pl-PL"/>
+        </w:rPr>
+      </w:pPr>
+    </w:p>
+    <w:p>
+      <w:pPr>
+        <w:rPr>
+          <w:lang w:val="pl-PL"/>
+        </w:rPr>
+      </w:pPr>
+    </w:p>
+    <w:p>
+      <w:pPr>
+        <w:rPr>
+          <w:lang w:val="pl-PL"/>
+        </w:rPr>
+      </w:pPr>
+    </w:p>
+    <w:p>
+      <w:pPr>
+        <w:rPr>
+          <w:lang w:val="pl-PL"/>
+        </w:rPr>
+      </w:pPr>
+    </w:p>
+    <w:p>
+      <w:pPr>
+        <w:rPr>
+          <w:lang w:val="pl-PL"/>
+        </w:rPr>
+      </w:pPr>
+    </w:p>
+    <w:p>
+      <w:pPr>
+        <w:rPr>
+          <w:lang w:val="pl-PL"/>
+        </w:rPr>
+      </w:pPr>
+    </w:p>
+    <w:p>
+      <w:pPr>
+        <w:rPr>
+          <w:lang w:val="pl-PL"/>
+        </w:rPr>
+      </w:pPr>
+    </w:p>
+    <w:p>
+      <w:pPr>
+        <w:rPr>
+          <w:lang w:val="pl-PL"/>
+        </w:rPr>
+      </w:pPr>
+    </w:p>
+    <w:p>
+      <w:pPr>
+        <w:rPr>
+          <w:lang w:val="pl-PL"/>
+        </w:rPr>
+      </w:pPr>
+    </w:p>
+    <w:p>
+      <w:pPr>
+        <w:rPr>
+          <w:lang w:val="pl-PL"/>
+        </w:rPr>
+      </w:pPr>
+    </w:p>
+    <w:p>
+      <w:pPr>
+        <w:rPr>
+          <w:lang w:val="pl-PL"/>
+        </w:rPr>
+      </w:pPr>
+    </w:p>
+    <w:p>
+      <w:pPr>
+        <w:rPr>
+          <w:lang w:val="pl-PL"/>
+        </w:rPr>
+      </w:pPr>
+    </w:p>
+    <w:p>
+      <w:pPr>
+        <w:rPr>
+          <w:lang w:val="pl-PL"/>
+        </w:rPr>
+      </w:pPr>
+    </w:p>
+    <w:p>
+      <w:pPr>
+        <w:rPr>
+          <w:lang w:val="pl-PL"/>
+        </w:rPr>
+      </w:pPr>
+    </w:p>
+    <w:p>
+      <w:pPr>
+        <w:rPr>
+          <w:lang w:val="pl-PL"/>
+        </w:rPr>
+      </w:pPr>
+    </w:p>
+    <w:p>
+      <w:pPr>
+        <w:rPr>
+          <w:lang w:val="pl-PL"/>
+        </w:rPr>
+      </w:pPr>
+    </w:p>
+    <w:p>
+      <w:pPr>
+        <w:rPr>
+          <w:lang w:val="pl-PL"/>
+        </w:rPr>
+      </w:pPr>
+    </w:p>
+    <w:p>
+      <w:pPr>
+        <w:rPr>
+          <w:lang w:val="pl-PL"/>
+        </w:rPr>
+      </w:pPr>
+    </w:p>
+    <w:p>
+      <w:pPr>
+        <w:rPr>
+          <w:lang w:val="pl-PL"/>
+        </w:rPr>
+      </w:pPr>
+    </w:p>
+    <w:p>
+      <w:pPr>
+        <w:rPr>
+          <w:lang w:val="pl-PL"/>
+        </w:rPr>
+      </w:pPr>
+      <w:r>
+        <w:rPr>
+          <w:lang w:val="pl-PL"/>
+        </w:rPr>
+        <w:lastRenderedPageBreak/>
+        <w:t>Diagram komponentów wykorzystanych w celu obsługi płatności</w:t>
+      </w:r>
+    </w:p>
+    <w:p>
+      <w:pPr>
+        <w:rPr>
+          <w:lang w:val="pl-PL"/>
+        </w:rPr>
+      </w:pPr>
+      <w:r>
+        <w:rPr>
+          <w:noProof/>
+          <w:lang w:val="pl-PL"/>
+        </w:rPr>
+        <w:drawing>
+          <wp:inline distT="0" distB="0" distL="0" distR="0" wp14:anchorId="4E7B20D0" wp14:editId="3038B91B">
+            <wp:extent cx="3176706" cy="3708400"/>
+            <wp:effectExtent l="0" t="0" r="5080" b="6350"/>
+            <wp:docPr id="1369224024" name="Obraz 1"/>
+            <wp:cNvGraphicFramePr>
+              <a:graphicFrameLocks xmlns:a="http://schemas.openxmlformats.org/drawingml/2006/main" noChangeAspect="1"/>
+            </wp:cNvGraphicFramePr>
+            <a:graphic xmlns:a="http://schemas.openxmlformats.org/drawingml/2006/main">
+              <a:graphicData uri="http://schemas.openxmlformats.org/drawingml/2006/picture">
+                <pic:pic xmlns:pic="http://schemas.openxmlformats.org/drawingml/2006/picture">
+                  <pic:nvPicPr>
+                    <pic:cNvPr id="0" name="Picture 1"/>
+                    <pic:cNvPicPr>
+                      <a:picLocks noChangeAspect="1" noChangeArrowheads="1"/>
+                    </pic:cNvPicPr>
+                  </pic:nvPicPr>
+                  <pic:blipFill>
+                    <a:blip r:embed="rId28">
+                      <a:extLst>
+                        <a:ext uri="{28A0092B-C50C-407E-A947-70E740481C1C}">
+                          <a14:useLocalDpi xmlns:a14="http://schemas.microsoft.com/office/drawing/2010/main" val="0"/>
+                        </a:ext>
+                      </a:extLst>
+                    </a:blip>
+                    <a:srcRect/>
+                    <a:stretch>
+                      <a:fillRect/>
+                    </a:stretch>
+                  </pic:blipFill>
+                  <pic:spPr bwMode="auto">
+                    <a:xfrm>
+                      <a:off x="0" y="0"/>
+                      <a:ext cx="3199380" cy="3734869"/>
+                    </a:xfrm>
+                    <a:prstGeom prst="rect">
+                      <a:avLst/>
+                    </a:prstGeom>
+                    <a:noFill/>
+                    <a:ln>
+                      <a:noFill/>
+                    </a:ln>
+                  </pic:spPr>
+                </pic:pic>
+              </a:graphicData>
+            </a:graphic>
+          </wp:inline>
+        </w:drawing>
+      </w:r>
+    </w:p>
+    <w:p>
+      <w:pPr>
+        <w:rPr>
+          <w:lang w:val="pl-PL"/>
+        </w:rPr>
+      </w:pPr>
+      <w:r>
+        <w:rPr>
+          <w:lang w:val="pl-PL"/>
+        </w:rPr>
+        <w:t>Diagram maszyny stanów dla statusu obiektu Order</w:t>
+      </w:r>
+    </w:p>
+    <w:p>
+      <w:pPr>
+        <w:rPr>
+          <w:lang w:val="pl-PL"/>
+        </w:rPr>
+      </w:pPr>
+      <w:r>
+        <w:rPr>
+          <w:noProof/>
+          <w:lang w:val="pl-PL"/>
+        </w:rPr>
+        <w:drawing>
+          <wp:inline distT="0" distB="0" distL="0" distR="0" wp14:anchorId="5B04B056" wp14:editId="7CCAB18F">
+            <wp:extent cx="3613534" cy="4146550"/>
+            <wp:effectExtent l="0" t="0" r="6350" b="6350"/>
+            <wp:docPr id="106646347" name="Obraz 2"/>
+            <wp:cNvGraphicFramePr>
+              <a:graphicFrameLocks xmlns:a="http://schemas.openxmlformats.org/drawingml/2006/main" noChangeAspect="1"/>
+            </wp:cNvGraphicFramePr>
+            <a:graphic xmlns:a="http://schemas.openxmlformats.org/drawingml/2006/main">
+              <a:graphicData uri="http://schemas.openxmlformats.org/drawingml/2006/picture">
+                <pic:pic xmlns:pic="http://schemas.openxmlformats.org/drawingml/2006/picture">
+                  <pic:nvPicPr>
+                    <pic:cNvPr id="0" name="Picture 2"/>
+                    <pic:cNvPicPr>
+                      <a:picLocks noChangeAspect="1" noChangeArrowheads="1"/>
+                    </pic:cNvPicPr>
+                  </pic:nvPicPr>
+                  <pic:blipFill>
+                    <a:blip r:embed="rId29">
+                      <a:extLst>
+                        <a:ext uri="{28A0092B-C50C-407E-A947-70E740481C1C}">
+                          <a14:useLocalDpi xmlns:a14="http://schemas.microsoft.com/office/drawing/2010/main" val="0"/>
+                        </a:ext>
+                      </a:extLst>
+                    </a:blip>
+                    <a:srcRect/>
+                    <a:stretch>
+                      <a:fillRect/>
+                    </a:stretch>
+                  </pic:blipFill>
+                  <pic:spPr bwMode="auto">
+                    <a:xfrm>
+                      <a:off x="0" y="0"/>
+                      <a:ext cx="3630621" cy="4166157"/>
+                    </a:xfrm>
+                    <a:prstGeom prst="rect">
+                      <a:avLst/>
+                    </a:prstGeom>
+                    <a:noFill/>
+                    <a:ln>
+                      <a:noFill/>
+                    </a:ln>
+                  </pic:spPr>
+                </pic:pic>
+              </a:graphicData>
+            </a:graphic>
+          </wp:inline>
+        </w:drawing>
+      </w:r>
+    </w:p>
+    <w:p>
+      <w:pPr>
         <w:pStyle w:val="Nagwek2"/>
         <w:numPr>
           <w:ilvl w:val="1"/>
@@ -15064,6 +15886,7 @@
         <w:rPr>
           <w:lang w:val="pl-PL"/>
         </w:rPr>
+        <w:lastRenderedPageBreak/>
         <w:t>Charakterystyka zastosowanych wzorców projektowych</w:t>
       </w:r>
       <w:bookmarkEnd w:id="28"/>
@@ -15112,7 +15935,6 @@
         <w:rPr>
           <w:lang w:val="pl-PL"/>
         </w:rPr>
-        <w:lastRenderedPageBreak/>
         <w:t>Projekt bazy danych</w:t>
       </w:r>
       <w:bookmarkEnd w:id="29"/>
@@ -15322,6 +16144,7 @@
         <w:rPr>
           <w:lang w:val="pl-PL"/>
         </w:rPr>
+        <w:lastRenderedPageBreak/>
         <w:t>Projekty szczegółowe poszczególnych elementów</w:t>
       </w:r>
     </w:p>
@@ -15523,7 +16346,7 @@
                     </pic:cNvPicPr>
                   </pic:nvPicPr>
                   <pic:blipFill>
-                    <a:blip r:embed="rId24" cstate="print">
+                    <a:blip r:embed="rId30" cstate="print">
                       <a:extLst>
                         <a:ext uri="{28A0092B-C50C-407E-A947-70E740481C1C}">
                           <a14:useLocalDpi xmlns:a14="http://schemas.microsoft.com/office/drawing/2010/main" val="0"/>
@@ -15577,7 +16400,7 @@
                     </pic:cNvPicPr>
                   </pic:nvPicPr>
                   <pic:blipFill>
-                    <a:blip r:embed="rId25" cstate="print">
+                    <a:blip r:embed="rId31" cstate="print">
                       <a:extLst>
                         <a:ext uri="{28A0092B-C50C-407E-A947-70E740481C1C}">
                           <a14:useLocalDpi xmlns:a14="http://schemas.microsoft.com/office/drawing/2010/main" val="0"/>
@@ -15632,7 +16455,7 @@
                     </pic:cNvPicPr>
                   </pic:nvPicPr>
                   <pic:blipFill>
-                    <a:blip r:embed="rId26" cstate="print">
+                    <a:blip r:embed="rId32" cstate="print">
                       <a:extLst>
                         <a:ext uri="{28A0092B-C50C-407E-A947-70E740481C1C}">
                           <a14:useLocalDpi xmlns:a14="http://schemas.microsoft.com/office/drawing/2010/main" val="0"/>
@@ -15686,7 +16509,7 @@
                     </pic:cNvPicPr>
                   </pic:nvPicPr>
                   <pic:blipFill>
-                    <a:blip r:embed="rId27" cstate="print">
+                    <a:blip r:embed="rId33" cstate="print">
                       <a:extLst>
                         <a:ext uri="{28A0092B-C50C-407E-A947-70E740481C1C}">
                           <a14:useLocalDpi xmlns:a14="http://schemas.microsoft.com/office/drawing/2010/main" val="0"/>
@@ -15748,7 +16571,7 @@
                     </pic:cNvPicPr>
                   </pic:nvPicPr>
                   <pic:blipFill>
-                    <a:blip r:embed="rId28" cstate="print">
+                    <a:blip r:embed="rId34" cstate="print">
                       <a:extLst>
                         <a:ext uri="{28A0092B-C50C-407E-A947-70E740481C1C}">
                           <a14:useLocalDpi xmlns:a14="http://schemas.microsoft.com/office/drawing/2010/main" val="0"/>
@@ -15810,7 +16633,7 @@
                     </pic:cNvPicPr>
                   </pic:nvPicPr>
                   <pic:blipFill>
-                    <a:blip r:embed="rId29" cstate="print">
+                    <a:blip r:embed="rId35" cstate="print">
                       <a:extLst>
                         <a:ext uri="{28A0092B-C50C-407E-A947-70E740481C1C}">
                           <a14:useLocalDpi xmlns:a14="http://schemas.microsoft.com/office/drawing/2010/main" val="0"/>
@@ -15864,7 +16687,7 @@
                     </pic:cNvPicPr>
                   </pic:nvPicPr>
                   <pic:blipFill>
-                    <a:blip r:embed="rId30" cstate="print">
+                    <a:blip r:embed="rId36" cstate="print">
                       <a:extLst>
                         <a:ext uri="{28A0092B-C50C-407E-A947-70E740481C1C}">
                           <a14:useLocalDpi xmlns:a14="http://schemas.microsoft.com/office/drawing/2010/main" val="0"/>
@@ -15919,7 +16742,7 @@
                     </pic:cNvPicPr>
                   </pic:nvPicPr>
                   <pic:blipFill>
-                    <a:blip r:embed="rId31" cstate="print">
+                    <a:blip r:embed="rId37" cstate="print">
                       <a:extLst>
                         <a:ext uri="{28A0092B-C50C-407E-A947-70E740481C1C}">
                           <a14:useLocalDpi xmlns:a14="http://schemas.microsoft.com/office/drawing/2010/main" val="0"/>
@@ -15973,7 +16796,7 @@
                     </pic:cNvPicPr>
                   </pic:nvPicPr>
                   <pic:blipFill>
-                    <a:blip r:embed="rId32" cstate="print">
+                    <a:blip r:embed="rId38" cstate="print">
                       <a:extLst>
                         <a:ext uri="{28A0092B-C50C-407E-A947-70E740481C1C}">
                           <a14:useLocalDpi xmlns:a14="http://schemas.microsoft.com/office/drawing/2010/main" val="0"/>

</xml_diff>